<commit_message>
Laatste correcties in ERD
</commit_message>
<xml_diff>
--- a/Functioneel-Technisch ontwerp.docx
+++ b/Functioneel-Technisch ontwerp.docx
@@ -16373,10 +16373,10 @@
           <w:noProof/>
         </w:rPr>
         <w:drawing>
-          <wp:inline distT="0" distB="0" distL="0" distR="0" wp14:anchorId="5606AB15" wp14:editId="7353175F">
-            <wp:extent cx="5760720" cy="6733540"/>
-            <wp:effectExtent l="0" t="0" r="0" b="0"/>
-            <wp:docPr id="1" name="Picture 1" descr="Diagram&#10;&#10;Description automatically generated"/>
+          <wp:inline distT="0" distB="0" distL="0" distR="0" wp14:anchorId="22CB4776" wp14:editId="5E086F7A">
+            <wp:extent cx="5760720" cy="6739255"/>
+            <wp:effectExtent l="0" t="0" r="0" b="4445"/>
+            <wp:docPr id="4" name="Picture 4" descr="Diagram&#10;&#10;Description automatically generated"/>
             <wp:cNvGraphicFramePr>
               <a:graphicFrameLocks xmlns:a="http://schemas.openxmlformats.org/drawingml/2006/main" noChangeAspect="1"/>
             </wp:cNvGraphicFramePr>
@@ -16384,7 +16384,7 @@
               <a:graphicData uri="http://schemas.openxmlformats.org/drawingml/2006/picture">
                 <pic:pic xmlns:pic="http://schemas.openxmlformats.org/drawingml/2006/picture">
                   <pic:nvPicPr>
-                    <pic:cNvPr id="1" name="Picture 1" descr="Diagram&#10;&#10;Description automatically generated"/>
+                    <pic:cNvPr id="4" name="Picture 4" descr="Diagram&#10;&#10;Description automatically generated"/>
                     <pic:cNvPicPr>
                       <a:picLocks noChangeAspect="1" noChangeArrowheads="1"/>
                     </pic:cNvPicPr>
@@ -16405,7 +16405,7 @@
                   <pic:spPr bwMode="auto">
                     <a:xfrm>
                       <a:off x="0" y="0"/>
-                      <a:ext cx="5760720" cy="6733540"/>
+                      <a:ext cx="5760720" cy="6739255"/>
                     </a:xfrm>
                     <a:prstGeom prst="rect">
                       <a:avLst/>
@@ -35849,6 +35849,16 @@
 </file>
 
 <file path=customXml/item2.xml><?xml version="1.0" encoding="utf-8"?>
+<b:Sources xmlns:b="http://schemas.openxmlformats.org/officeDocument/2006/bibliography" xmlns="http://schemas.openxmlformats.org/officeDocument/2006/bibliography" SelectedStyle="\APASixthEditionOfficeOnline.xsl" StyleName="APA" Version="6"/>
+</file>
+
+<file path=customXml/item3.xml><?xml version="1.0" encoding="utf-8"?>
+<p:properties xmlns:p="http://schemas.microsoft.com/office/2006/metadata/properties" xmlns:xsi="http://www.w3.org/2001/XMLSchema-instance" xmlns:pc="http://schemas.microsoft.com/office/infopath/2007/PartnerControls">
+  <documentManagement/>
+</p:properties>
+</file>
+
+<file path=customXml/item4.xml><?xml version="1.0" encoding="utf-8"?>
 <ct:contentTypeSchema xmlns:ct="http://schemas.microsoft.com/office/2006/metadata/contentType" xmlns:ma="http://schemas.microsoft.com/office/2006/metadata/properties/metaAttributes" ct:_="" ma:_="" ma:contentTypeName="Document" ma:contentTypeID="0x010100ADC47B1C69188A4D87C16E81D311DE42" ma:contentTypeVersion="6" ma:contentTypeDescription="Een nieuw document maken." ma:contentTypeScope="" ma:versionID="f8fbec6637abfaba5aa96af4980ab5fb">
   <xsd:schema xmlns:xsd="http://www.w3.org/2001/XMLSchema" xmlns:xs="http://www.w3.org/2001/XMLSchema" xmlns:p="http://schemas.microsoft.com/office/2006/metadata/properties" xmlns:ns2="3120fa58-32dc-4ec9-9db2-7686e5f7ad73" targetNamespace="http://schemas.microsoft.com/office/2006/metadata/properties" ma:root="true" ma:fieldsID="2a34ebab2da22b2cde0b094776902a9d" ns2:_="">
     <xsd:import namespace="3120fa58-32dc-4ec9-9db2-7686e5f7ad73"/>
@@ -36006,16 +36016,6 @@
 </ct:contentTypeSchema>
 </file>
 
-<file path=customXml/item3.xml><?xml version="1.0" encoding="utf-8"?>
-<p:properties xmlns:p="http://schemas.microsoft.com/office/2006/metadata/properties" xmlns:xsi="http://www.w3.org/2001/XMLSchema-instance" xmlns:pc="http://schemas.microsoft.com/office/infopath/2007/PartnerControls">
-  <documentManagement/>
-</p:properties>
-</file>
-
-<file path=customXml/item4.xml><?xml version="1.0" encoding="utf-8"?>
-<b:Sources xmlns:b="http://schemas.openxmlformats.org/officeDocument/2006/bibliography" xmlns="http://schemas.openxmlformats.org/officeDocument/2006/bibliography" SelectedStyle="\APASixthEditionOfficeOnline.xsl" StyleName="APA" Version="6"/>
-</file>
-
 <file path=customXml/itemProps1.xml><?xml version="1.0" encoding="utf-8"?>
 <ds:datastoreItem xmlns:ds="http://schemas.openxmlformats.org/officeDocument/2006/customXml" ds:itemID="{48BF59B9-8DCA-4468-A6B8-F5BA53638E17}">
   <ds:schemaRefs>
@@ -36025,6 +36025,30 @@
 </file>
 
 <file path=customXml/itemProps2.xml><?xml version="1.0" encoding="utf-8"?>
+<ds:datastoreItem xmlns:ds="http://schemas.openxmlformats.org/officeDocument/2006/customXml" ds:itemID="{F52C1581-3585-45A6-98F3-AB422B283220}">
+  <ds:schemaRefs>
+    <ds:schemaRef ds:uri="http://schemas.openxmlformats.org/officeDocument/2006/bibliography"/>
+  </ds:schemaRefs>
+</ds:datastoreItem>
+</file>
+
+<file path=customXml/itemProps3.xml><?xml version="1.0" encoding="utf-8"?>
+<ds:datastoreItem xmlns:ds="http://schemas.openxmlformats.org/officeDocument/2006/customXml" ds:itemID="{96F02149-F870-4105-945A-CBDD5D122E5E}">
+  <ds:schemaRefs>
+    <ds:schemaRef ds:uri="http://www.w3.org/XML/1998/namespace"/>
+    <ds:schemaRef ds:uri="http://schemas.microsoft.com/office/2006/metadata/properties"/>
+    <ds:schemaRef ds:uri="http://purl.org/dc/elements/1.1/"/>
+    <ds:schemaRef ds:uri="http://purl.org/dc/dcmitype/"/>
+    <ds:schemaRef ds:uri="http://schemas.microsoft.com/office/2006/documentManagement/types"/>
+    <ds:schemaRef ds:uri="3120fa58-32dc-4ec9-9db2-7686e5f7ad73"/>
+    <ds:schemaRef ds:uri="http://schemas.openxmlformats.org/package/2006/metadata/core-properties"/>
+    <ds:schemaRef ds:uri="http://schemas.microsoft.com/office/infopath/2007/PartnerControls"/>
+    <ds:schemaRef ds:uri="http://purl.org/dc/terms/"/>
+  </ds:schemaRefs>
+</ds:datastoreItem>
+</file>
+
+<file path=customXml/itemProps4.xml><?xml version="1.0" encoding="utf-8"?>
 <ds:datastoreItem xmlns:ds="http://schemas.openxmlformats.org/officeDocument/2006/customXml" ds:itemID="{3710EFF3-43EE-43B1-B488-5F9CD9B12DCB}">
   <ds:schemaRefs>
     <ds:schemaRef ds:uri="http://schemas.microsoft.com/office/2006/metadata/contentType"/>
@@ -36040,28 +36064,4 @@
     <ds:schemaRef ds:uri="http://schemas.microsoft.com/internal/obd"/>
   </ds:schemaRefs>
 </ds:datastoreItem>
-</file>
-
-<file path=customXml/itemProps3.xml><?xml version="1.0" encoding="utf-8"?>
-<ds:datastoreItem xmlns:ds="http://schemas.openxmlformats.org/officeDocument/2006/customXml" ds:itemID="{96F02149-F870-4105-945A-CBDD5D122E5E}">
-  <ds:schemaRefs>
-    <ds:schemaRef ds:uri="http://schemas.microsoft.com/office/2006/metadata/properties"/>
-    <ds:schemaRef ds:uri="http://purl.org/dc/elements/1.1/"/>
-    <ds:schemaRef ds:uri="http://schemas.openxmlformats.org/package/2006/metadata/core-properties"/>
-    <ds:schemaRef ds:uri="http://purl.org/dc/terms/"/>
-    <ds:schemaRef ds:uri="3120fa58-32dc-4ec9-9db2-7686e5f7ad73"/>
-    <ds:schemaRef ds:uri="http://www.w3.org/XML/1998/namespace"/>
-    <ds:schemaRef ds:uri="http://schemas.microsoft.com/office/2006/documentManagement/types"/>
-    <ds:schemaRef ds:uri="http://schemas.microsoft.com/office/infopath/2007/PartnerControls"/>
-    <ds:schemaRef ds:uri="http://purl.org/dc/dcmitype/"/>
-  </ds:schemaRefs>
-</ds:datastoreItem>
-</file>
-
-<file path=customXml/itemProps4.xml><?xml version="1.0" encoding="utf-8"?>
-<ds:datastoreItem xmlns:ds="http://schemas.openxmlformats.org/officeDocument/2006/customXml" ds:itemID="{F52C1581-3585-45A6-98F3-AB422B283220}">
-  <ds:schemaRefs>
-    <ds:schemaRef ds:uri="http://schemas.openxmlformats.org/officeDocument/2006/bibliography"/>
-  </ds:schemaRefs>
-</ds:datastoreItem>
 </file>
</xml_diff>